<commit_message>
Finished first draft Solr technical report
</commit_message>
<xml_diff>
--- a/Documentation/Solr Technical Report/Solr Technical Report.docx
+++ b/Documentation/Solr Technical Report/Solr Technical Report.docx
@@ -181,16 +181,19 @@
           </w:tcPr>
           <w:p>
             <w:r>
-              <w:t>26</w:t>
+              <w:t>3</w:t>
             </w:r>
             <w:r>
               <w:rPr>
                 <w:vertAlign w:val="superscript"/>
               </w:rPr>
-              <w:t>th</w:t>
+              <w:t>rd</w:t>
             </w:r>
             <w:r>
-              <w:t xml:space="preserve"> October 2019</w:t>
+              <w:t xml:space="preserve"> November</w:t>
+            </w:r>
+            <w:r>
+              <w:t xml:space="preserve"> 2019</w:t>
             </w:r>
           </w:p>
         </w:tc>
@@ -224,7 +227,7 @@
               <w:sdtEndPr/>
               <w:sdtContent>
                 <w:r>
-                  <w:t>0.1</w:t>
+                  <w:t>1.0</w:t>
                 </w:r>
               </w:sdtContent>
             </w:sdt>
@@ -269,7 +272,7 @@
               <w:sdtEndPr/>
               <w:sdtContent>
                 <w:r>
-                  <w:t>Draft</w:t>
+                  <w:t>Release</w:t>
                 </w:r>
               </w:sdtContent>
             </w:sdt>
@@ -449,7 +452,7 @@
       <w:pPr>
         <w:pStyle w:val="UnnumHeading1"/>
       </w:pPr>
-      <w:bookmarkStart w:id="0" w:name="_Toc23025149"/>
+      <w:bookmarkStart w:id="0" w:name="_Toc23713408"/>
       <w:r>
         <w:lastRenderedPageBreak/>
         <w:t>CONTENTS</w:t>
@@ -499,7 +502,7 @@
         <w:rPr>
           <w:noProof/>
         </w:rPr>
-        <w:instrText xml:space="preserve"> PAGEREF _Toc23025149 \h </w:instrText>
+        <w:instrText xml:space="preserve"> PAGEREF _Toc23713408 \h </w:instrText>
       </w:r>
       <w:r>
         <w:rPr>
@@ -579,7 +582,7 @@
         <w:rPr>
           <w:noProof/>
         </w:rPr>
-        <w:instrText xml:space="preserve"> PAGEREF _Toc23025150 \h </w:instrText>
+        <w:instrText xml:space="preserve"> PAGEREF _Toc23713409 \h </w:instrText>
       </w:r>
       <w:r>
         <w:rPr>
@@ -657,7 +660,7 @@
         <w:rPr>
           <w:noProof/>
         </w:rPr>
-        <w:instrText xml:space="preserve"> PAGEREF _Toc23025151 \h </w:instrText>
+        <w:instrText xml:space="preserve"> PAGEREF _Toc23713410 \h </w:instrText>
       </w:r>
       <w:r>
         <w:rPr>
@@ -735,7 +738,7 @@
         <w:rPr>
           <w:noProof/>
         </w:rPr>
-        <w:instrText xml:space="preserve"> PAGEREF _Toc23025152 \h </w:instrText>
+        <w:instrText xml:space="preserve"> PAGEREF _Toc23713411 \h </w:instrText>
       </w:r>
       <w:r>
         <w:rPr>
@@ -813,7 +816,7 @@
         <w:rPr>
           <w:noProof/>
         </w:rPr>
-        <w:instrText xml:space="preserve"> PAGEREF _Toc23025153 \h </w:instrText>
+        <w:instrText xml:space="preserve"> PAGEREF _Toc23713412 \h </w:instrText>
       </w:r>
       <w:r>
         <w:rPr>
@@ -893,7 +896,7 @@
         <w:rPr>
           <w:noProof/>
         </w:rPr>
-        <w:instrText xml:space="preserve"> PAGEREF _Toc23025154 \h </w:instrText>
+        <w:instrText xml:space="preserve"> PAGEREF _Toc23713413 \h </w:instrText>
       </w:r>
       <w:r>
         <w:rPr>
@@ -953,7 +956,7 @@
         <w:rPr>
           <w:noProof/>
         </w:rPr>
-        <w:instrText xml:space="preserve"> PAGEREF _Toc23025155 \h </w:instrText>
+        <w:instrText xml:space="preserve"> PAGEREF _Toc23713414 \h </w:instrText>
       </w:r>
       <w:r>
         <w:rPr>
@@ -1013,7 +1016,7 @@
         <w:rPr>
           <w:noProof/>
         </w:rPr>
-        <w:instrText xml:space="preserve"> PAGEREF _Toc23025156 \h </w:instrText>
+        <w:instrText xml:space="preserve"> PAGEREF _Toc23713415 \h </w:instrText>
       </w:r>
       <w:r>
         <w:rPr>
@@ -1058,7 +1061,7 @@
       <w:pPr>
         <w:pStyle w:val="Heading1"/>
       </w:pPr>
-      <w:bookmarkStart w:id="1" w:name="_Toc23025150"/>
+      <w:bookmarkStart w:id="1" w:name="_Toc23713409"/>
       <w:r>
         <w:lastRenderedPageBreak/>
         <w:t>Introduction</w:t>
@@ -1069,7 +1072,7 @@
       <w:pPr>
         <w:pStyle w:val="Heading2"/>
       </w:pPr>
-      <w:bookmarkStart w:id="2" w:name="_Toc23025151"/>
+      <w:bookmarkStart w:id="2" w:name="_Toc23713410"/>
       <w:r>
         <w:t>Purpose</w:t>
       </w:r>
@@ -1086,11 +1089,78 @@
         <w:pStyle w:val="BodyText"/>
       </w:pPr>
       <w:r>
-        <w:t xml:space="preserve">The purpose of this document is to describe our research of Apache Solr </w:t>
+        <w:t>The</w:t>
+      </w:r>
+      <w:r>
+        <w:t xml:space="preserve"> purpose of this document is to provide a technical report</w:t>
+      </w:r>
+      <w:r>
+        <w:t xml:space="preserve"> </w:t>
+      </w:r>
+      <w:r>
+        <w:t xml:space="preserve">for the usage </w:t>
+      </w:r>
+      <w:r>
+        <w:t xml:space="preserve">of Apache Solr </w:t>
       </w:r>
       <w:sdt>
         <w:sdtPr>
           <w:id w:val="-1761276867"/>
+          <w:citation/>
+        </w:sdtPr>
+        <w:sdtEndPr/>
+        <w:sdtContent>
+          <w:r>
+            <w:fldChar w:fldCharType="begin"/>
+          </w:r>
+          <w:r>
+            <w:instrText xml:space="preserve"> CITATION Sol19 \l 2057 </w:instrText>
+          </w:r>
+          <w:r>
+            <w:fldChar w:fldCharType="separate"/>
+          </w:r>
+          <w:r>
+            <w:rPr>
+              <w:noProof/>
+            </w:rPr>
+            <w:t>[1]</w:t>
+          </w:r>
+          <w:r>
+            <w:fldChar w:fldCharType="end"/>
+          </w:r>
+        </w:sdtContent>
+      </w:sdt>
+      <w:r>
+        <w:t xml:space="preserve"> within the 2019 SEM5640 masters’ year group project</w:t>
+      </w:r>
+      <w:r>
+        <w:t>.</w:t>
+      </w:r>
+    </w:p>
+    <w:p>
+      <w:pPr>
+        <w:pStyle w:val="Heading2"/>
+      </w:pPr>
+      <w:bookmarkStart w:id="3" w:name="_Toc23713411"/>
+      <w:r>
+        <w:t>Scope</w:t>
+      </w:r>
+      <w:bookmarkEnd w:id="3"/>
+    </w:p>
+    <w:p>
+      <w:pPr>
+        <w:pStyle w:val="BodyText"/>
+      </w:pPr>
+      <w:bookmarkStart w:id="4" w:name="_Toc23713412"/>
+      <w:r>
+        <w:t>This report aims</w:t>
+      </w:r>
+      <w:r>
+        <w:t xml:space="preserve"> to describe our research of Apache Solr </w:t>
+      </w:r>
+      <w:sdt>
+        <w:sdtPr>
+          <w:id w:val="21291226"/>
           <w:citation/>
         </w:sdtPr>
         <w:sdtContent>
@@ -1107,7 +1177,7 @@
             <w:rPr>
               <w:noProof/>
             </w:rPr>
-            <w:t>(Solr Homepage, 2019)</w:t>
+            <w:t>[1]</w:t>
           </w:r>
           <w:r>
             <w:fldChar w:fldCharType="end"/>
@@ -1115,35 +1185,13 @@
         </w:sdtContent>
       </w:sdt>
       <w:r>
-        <w:t xml:space="preserve"> </w:t>
-      </w:r>
-      <w:r>
-        <w:t>and evaluate its potential for use within the project as an alternative to a bespoke implementation of the system’s required search functionality.</w:t>
+        <w:t xml:space="preserve"> and evaluate its potential for use within the project as an alternative to a bespoke implementation of the system’s required search functionality.</w:t>
       </w:r>
     </w:p>
     <w:p>
       <w:pPr>
         <w:pStyle w:val="Heading2"/>
       </w:pPr>
-      <w:bookmarkStart w:id="3" w:name="_Toc23025152"/>
-      <w:r>
-        <w:t>Scope</w:t>
-      </w:r>
-      <w:bookmarkEnd w:id="3"/>
-    </w:p>
-    <w:p>
-      <w:pPr>
-        <w:pStyle w:val="BodyText"/>
-      </w:pPr>
-      <w:r>
-        <w:t>TODO</w:t>
-      </w:r>
-    </w:p>
-    <w:p>
-      <w:pPr>
-        <w:pStyle w:val="Heading2"/>
-      </w:pPr>
-      <w:bookmarkStart w:id="4" w:name="_Toc23025153"/>
       <w:r>
         <w:t>Objectives</w:t>
       </w:r>
@@ -1168,11 +1216,11 @@
       <w:r>
         <w:t xml:space="preserve">Outline </w:t>
       </w:r>
-      <w:proofErr w:type="spellStart"/>
-      <w:r>
-        <w:t>Slor</w:t>
-      </w:r>
-      <w:proofErr w:type="spellEnd"/>
+      <w:r>
+        <w:t>Solr</w:t>
+      </w:r>
+      <w:bookmarkStart w:id="5" w:name="_GoBack"/>
+      <w:bookmarkEnd w:id="5"/>
       <w:r>
         <w:t xml:space="preserve"> and its suitability for the required search functionality</w:t>
       </w:r>
@@ -1198,15 +1246,7 @@
         </w:numPr>
       </w:pPr>
       <w:r>
-        <w:t xml:space="preserve">Evaluate </w:t>
-      </w:r>
-      <w:proofErr w:type="spellStart"/>
-      <w:r>
-        <w:t>Solr’s</w:t>
-      </w:r>
-      <w:proofErr w:type="spellEnd"/>
-      <w:r>
-        <w:t xml:space="preserve"> interoperability with other system components/applications.</w:t>
+        <w:t>Evaluate Solr’s interoperability with other system components/applications.</w:t>
       </w:r>
     </w:p>
     <w:p>
@@ -1225,309 +1265,333 @@
       <w:pPr>
         <w:pStyle w:val="Heading1"/>
       </w:pPr>
-      <w:bookmarkStart w:id="5" w:name="_Toc23025154"/>
+      <w:bookmarkStart w:id="6" w:name="_Toc23713413"/>
       <w:r>
         <w:t>Search with solr</w:t>
       </w:r>
-      <w:bookmarkEnd w:id="5"/>
+      <w:bookmarkEnd w:id="6"/>
     </w:p>
     <w:p>
-      <w:r>
-        <w:t>Solr can be used/queried by a REST client; therefore can communicate with the front-end server application.</w:t>
+      <w:pPr>
+        <w:pStyle w:val="Caption"/>
+        <w:rPr>
+          <w:b w:val="0"/>
+          <w:sz w:val="20"/>
+        </w:rPr>
+      </w:pPr>
+      <w:r>
+        <w:rPr>
+          <w:b w:val="0"/>
+          <w:sz w:val="20"/>
+        </w:rPr>
+        <w:t xml:space="preserve">Solr is an open-source enterprise-search platform, written in Java, from the Apache Lucene project. </w:t>
+      </w:r>
+      <w:r>
+        <w:rPr>
+          <w:b w:val="0"/>
+          <w:sz w:val="20"/>
+        </w:rPr>
+        <w:t>Solr is a powerful search too</w:t>
+      </w:r>
+      <w:r>
+        <w:rPr>
+          <w:b w:val="0"/>
+          <w:sz w:val="20"/>
+        </w:rPr>
+        <w:t>l</w:t>
+      </w:r>
+      <w:r>
+        <w:rPr>
+          <w:b w:val="0"/>
+          <w:sz w:val="20"/>
+        </w:rPr>
+        <w:t xml:space="preserve"> used by many heavily-trafficked websites and applications. Solr’s search capabilities are far greater than the search required for our </w:t>
+      </w:r>
+      <w:r>
+        <w:rPr>
+          <w:b w:val="0"/>
+          <w:sz w:val="20"/>
+        </w:rPr>
+        <w:t>project;</w:t>
+      </w:r>
+      <w:r>
+        <w:rPr>
+          <w:b w:val="0"/>
+          <w:sz w:val="20"/>
+        </w:rPr>
+        <w:t xml:space="preserve"> therefore all search requirements can be met through use of Solr as alternative to bespoke search implementation.</w:t>
       </w:r>
     </w:p>
     <w:p>
       <w:r>
-        <w:t xml:space="preserve">The data </w:t>
-      </w:r>
-      <w:proofErr w:type="spellStart"/>
-      <w:r>
-        <w:t>solr</w:t>
-      </w:r>
-      <w:proofErr w:type="spellEnd"/>
-      <w:r>
-        <w:t xml:space="preserve"> is searching needs to be indexed (added/updated) on the </w:t>
-      </w:r>
-      <w:proofErr w:type="spellStart"/>
-      <w:r>
-        <w:t>solr</w:t>
-      </w:r>
-      <w:proofErr w:type="spellEnd"/>
-      <w:r>
-        <w:t xml:space="preserve"> server. </w:t>
+        <w:t xml:space="preserve">Solr has a Java API called </w:t>
+      </w:r>
+      <w:r>
+        <w:t>S</w:t>
+      </w:r>
+      <w:r>
+        <w:t>olrj</w:t>
+      </w:r>
+      <w:r>
+        <w:t xml:space="preserve"> </w:t>
+      </w:r>
+      <w:sdt>
+        <w:sdtPr>
+          <w:id w:val="-1044436108"/>
+          <w:citation/>
+        </w:sdtPr>
+        <w:sdtContent>
+          <w:r>
+            <w:fldChar w:fldCharType="begin"/>
+          </w:r>
+          <w:r>
+            <w:instrText xml:space="preserve"> CITATION Usi17 \l 2057 </w:instrText>
+          </w:r>
+          <w:r>
+            <w:fldChar w:fldCharType="separate"/>
+          </w:r>
+          <w:r>
+            <w:rPr>
+              <w:noProof/>
+            </w:rPr>
+            <w:t>[2]</w:t>
+          </w:r>
+          <w:r>
+            <w:fldChar w:fldCharType="end"/>
+          </w:r>
+        </w:sdtContent>
+      </w:sdt>
+      <w:r>
+        <w:t xml:space="preserve"> that makes it easy for Java applications to interface with a Solr server. We are planning to build our system’s message store microservice</w:t>
+      </w:r>
+      <w:r>
+        <w:t xml:space="preserve"> in Java EE therefore use of So</w:t>
+      </w:r>
+      <w:r>
+        <w:t>lr for search would be an easy adjustment</w:t>
+      </w:r>
+      <w:r>
+        <w:t>. Both Solr and Solrj have comprehensive online documentation and tutorials so usage should be fairly straightforward.</w:t>
       </w:r>
     </w:p>
     <w:p/>
     <w:p>
-      <w:pPr>
-        <w:rPr>
-          <w:rStyle w:val="Hyperlink"/>
-          <w:rFonts w:ascii="Courier New" w:hAnsi="Courier New" w:cs="Courier New"/>
-        </w:rPr>
-      </w:pPr>
-      <w:r>
-        <w:t xml:space="preserve">This can be achieved by running a full import command on the </w:t>
+      <w:r>
+        <w:t>Solr would be running on the same machine (Docker container) as the message store microservice but on a different port. The message store microservice would then make use of Solrj to make calls to the Solr collection’s REST API. These calls would involve both indexing and querying</w:t>
+      </w:r>
+      <w:r>
+        <w:t xml:space="preserve"> on</w:t>
+      </w:r>
+      <w:r>
+        <w:t xml:space="preserve"> the Solr server. Where indexing would provide Solr with the input documents for it to search </w:t>
+      </w:r>
+      <w:r>
+        <w:t xml:space="preserve">through </w:t>
+      </w:r>
+      <w:r>
+        <w:t xml:space="preserve">and querying would provide </w:t>
+      </w:r>
+      <w:r>
+        <w:t>Solr</w:t>
+      </w:r>
+      <w:r>
+        <w:t xml:space="preserve"> with the details of the search itself.</w:t>
+      </w:r>
+      <w:r>
+        <w:t xml:space="preserve"> Results would then be returned to the </w:t>
       </w:r>
       <w:proofErr w:type="spellStart"/>
       <w:r>
-        <w:t>DataImportHandler</w:t>
+        <w:t>HttpSolrClient</w:t>
       </w:r>
       <w:proofErr w:type="spellEnd"/>
       <w:r>
-        <w:t xml:space="preserve"> (DIH). </w:t>
-      </w:r>
-      <w:hyperlink r:id="rId9" w:history="1">
-        <w:r>
-          <w:rPr>
-            <w:rStyle w:val="Hyperlink"/>
-            <w:rFonts w:ascii="Courier New" w:hAnsi="Courier New" w:cs="Courier New"/>
-          </w:rPr>
-          <w:t>http://localhost:8983/solr/dih/dataimport?command=full-import</w:t>
-        </w:r>
-      </w:hyperlink>
-    </w:p>
-    <w:p>
-      <w:pPr>
-        <w:rPr>
-          <w:rStyle w:val="HTMLCode"/>
-          <w:rFonts w:eastAsiaTheme="minorHAnsi"/>
-        </w:rPr>
-      </w:pPr>
-    </w:p>
-    <w:p>
-      <w:pPr>
-        <w:rPr>
-          <w:rStyle w:val="HTMLCode"/>
-          <w:rFonts w:asciiTheme="minorHAnsi" w:eastAsiaTheme="minorHAnsi" w:hAnsiTheme="minorHAnsi" w:cstheme="minorHAnsi"/>
-          <w:sz w:val="22"/>
-        </w:rPr>
-      </w:pPr>
-      <w:r>
-        <w:rPr>
-          <w:rStyle w:val="HTMLCode"/>
-          <w:rFonts w:asciiTheme="minorHAnsi" w:eastAsiaTheme="minorHAnsi" w:hAnsiTheme="minorHAnsi" w:cstheme="minorHAnsi"/>
-          <w:sz w:val="22"/>
-        </w:rPr>
-        <w:t xml:space="preserve">The DIH can be </w:t>
-      </w:r>
-      <w:r>
-        <w:rPr>
-          <w:rStyle w:val="HTMLCode"/>
-          <w:rFonts w:asciiTheme="minorHAnsi" w:eastAsiaTheme="minorHAnsi" w:hAnsiTheme="minorHAnsi" w:cstheme="minorHAnsi"/>
-          <w:sz w:val="22"/>
-        </w:rPr>
-        <w:t xml:space="preserve">configured to use various data sources. To import our data from a database we can use the </w:t>
-      </w:r>
-      <w:proofErr w:type="spellStart"/>
-      <w:r>
-        <w:rPr>
-          <w:rStyle w:val="HTMLCode"/>
-          <w:rFonts w:asciiTheme="minorHAnsi" w:eastAsiaTheme="minorHAnsi" w:hAnsiTheme="minorHAnsi" w:cstheme="minorHAnsi"/>
-          <w:sz w:val="22"/>
-        </w:rPr>
-        <w:t>JdbcDataSource</w:t>
-      </w:r>
-      <w:proofErr w:type="spellEnd"/>
-      <w:r>
-        <w:rPr>
-          <w:rStyle w:val="HTMLCode"/>
-          <w:rFonts w:asciiTheme="minorHAnsi" w:eastAsiaTheme="minorHAnsi" w:hAnsiTheme="minorHAnsi" w:cstheme="minorHAnsi"/>
-          <w:sz w:val="22"/>
-        </w:rPr>
-        <w:t xml:space="preserve">. To access content from an http:// location we can use </w:t>
-      </w:r>
-      <w:proofErr w:type="spellStart"/>
-      <w:r>
-        <w:rPr>
-          <w:rStyle w:val="HTMLCode"/>
-          <w:rFonts w:asciiTheme="minorHAnsi" w:eastAsiaTheme="minorHAnsi" w:hAnsiTheme="minorHAnsi" w:cstheme="minorHAnsi"/>
-          <w:sz w:val="22"/>
-        </w:rPr>
-        <w:t>URLDataSource</w:t>
-      </w:r>
-      <w:proofErr w:type="spellEnd"/>
-      <w:r>
-        <w:rPr>
-          <w:rStyle w:val="HTMLCode"/>
-          <w:rFonts w:asciiTheme="minorHAnsi" w:eastAsiaTheme="minorHAnsi" w:hAnsiTheme="minorHAnsi" w:cstheme="minorHAnsi"/>
-          <w:sz w:val="22"/>
-        </w:rPr>
-        <w:t xml:space="preserve">. </w:t>
-      </w:r>
-    </w:p>
-    <w:p>
-      <w:pPr>
-        <w:rPr>
-          <w:rStyle w:val="HTMLCode"/>
-          <w:rFonts w:asciiTheme="minorHAnsi" w:eastAsiaTheme="minorHAnsi" w:hAnsiTheme="minorHAnsi" w:cstheme="minorHAnsi"/>
-          <w:sz w:val="22"/>
-        </w:rPr>
-      </w:pPr>
-    </w:p>
-    <w:p>
-      <w:pPr>
-        <w:rPr>
-          <w:rStyle w:val="HTMLCode"/>
-          <w:rFonts w:asciiTheme="minorHAnsi" w:eastAsiaTheme="minorHAnsi" w:hAnsiTheme="minorHAnsi" w:cstheme="minorHAnsi"/>
-          <w:color w:val="FF0000"/>
-          <w:sz w:val="22"/>
-        </w:rPr>
-      </w:pPr>
-      <w:r>
-        <w:rPr>
-          <w:rStyle w:val="HTMLCode"/>
-          <w:rFonts w:asciiTheme="minorHAnsi" w:eastAsiaTheme="minorHAnsi" w:hAnsiTheme="minorHAnsi" w:cstheme="minorHAnsi"/>
-          <w:color w:val="FF0000"/>
-          <w:sz w:val="22"/>
-        </w:rPr>
-        <w:t xml:space="preserve">Originally thought we would be importing from message store by going through its REST service but now thinking perhaps easiest to just query the underlying </w:t>
-      </w:r>
-      <w:proofErr w:type="spellStart"/>
-      <w:r>
-        <w:rPr>
-          <w:rStyle w:val="HTMLCode"/>
-          <w:rFonts w:asciiTheme="minorHAnsi" w:eastAsiaTheme="minorHAnsi" w:hAnsiTheme="minorHAnsi" w:cstheme="minorHAnsi"/>
-          <w:color w:val="FF0000"/>
-          <w:sz w:val="22"/>
-        </w:rPr>
-        <w:t>postgres</w:t>
-      </w:r>
-      <w:proofErr w:type="spellEnd"/>
-      <w:r>
-        <w:rPr>
-          <w:rStyle w:val="HTMLCode"/>
-          <w:rFonts w:asciiTheme="minorHAnsi" w:eastAsiaTheme="minorHAnsi" w:hAnsiTheme="minorHAnsi" w:cstheme="minorHAnsi"/>
-          <w:color w:val="FF0000"/>
-          <w:sz w:val="22"/>
-        </w:rPr>
-        <w:t xml:space="preserve"> message DB directly. ??</w:t>
-      </w:r>
-    </w:p>
-    <w:p>
-      <w:pPr>
-        <w:rPr>
-          <w:rFonts w:cstheme="minorHAnsi"/>
-          <w:color w:val="FF0000"/>
-          <w:sz w:val="24"/>
-        </w:rPr>
-      </w:pPr>
-    </w:p>
-    <w:p>
-      <w:pPr>
-        <w:pStyle w:val="ListParagraph"/>
-        <w:numPr>
-          <w:ilvl w:val="0"/>
-          <w:numId w:val="20"/>
-        </w:numPr>
-      </w:pPr>
-      <w:r>
-        <w:t>Solr is a sophisticated tool for searching and better than anything we could implement ourselves.</w:t>
+        <w:t xml:space="preserve"> in the message store application.</w:t>
       </w:r>
     </w:p>
     <w:p/>
     <w:p>
-      <w:pPr>
-        <w:pStyle w:val="ListParagraph"/>
-        <w:numPr>
-          <w:ilvl w:val="0"/>
-          <w:numId w:val="20"/>
-        </w:numPr>
-      </w:pPr>
-      <w:r>
-        <w:t>If we don’t use Solr we have to write our own search which will take time.</w:t>
-      </w:r>
-    </w:p>
-    <w:p/>
-    <w:p>
-      <w:pPr>
-        <w:pStyle w:val="ListParagraph"/>
-        <w:numPr>
-          <w:ilvl w:val="0"/>
-          <w:numId w:val="20"/>
-        </w:numPr>
-      </w:pPr>
-      <w:r>
-        <w:t xml:space="preserve">Clear tutorial and documentation gives confidence that learning time required for </w:t>
-      </w:r>
-      <w:proofErr w:type="spellStart"/>
-      <w:r>
-        <w:t>solr</w:t>
-      </w:r>
-      <w:proofErr w:type="spellEnd"/>
-      <w:r>
-        <w:t xml:space="preserve"> will be minimal.</w:t>
+      <w:r>
+        <w:t xml:space="preserve">Overall we believe use of Solr to be a good choice for this project. Solr is a professional way to provide search functionality to our web-based system. Integrating Solr with our current choice of technology is easy. Use of Solr will be able to meet our search related functional requirements and save us time in not having to code and test our own search implementation. </w:t>
       </w:r>
     </w:p>
     <w:p>
       <w:pPr>
-        <w:pStyle w:val="Caption"/>
-      </w:pPr>
-      <w:r>
-        <w:rPr>
-          <w:noProof/>
+        <w:pStyle w:val="UnnumHeading1"/>
+        <w:rPr>
+          <w:rFonts w:ascii="Times New Roman" w:hAnsi="Times New Roman"/>
+          <w:b w:val="0"/>
+          <w:caps w:val="0"/>
+          <w:noProof/>
+          <w:kern w:val="0"/>
+          <w:sz w:val="20"/>
           <w:lang w:eastAsia="en-GB"/>
         </w:rPr>
-        <w:t xml:space="preserve"> </w:t>
-      </w:r>
+      </w:pPr>
+      <w:bookmarkStart w:id="7" w:name="_Toc23713414"/>
+      <w:r>
+        <w:t>RE</w:t>
+      </w:r>
+      <w:r>
+        <w:t>FERENCES</w:t>
+      </w:r>
+      <w:bookmarkEnd w:id="7"/>
+      <w:r>
+        <w:rPr>
+          <w:rFonts w:ascii="Times New Roman" w:hAnsi="Times New Roman"/>
+          <w:b w:val="0"/>
+          <w:caps w:val="0"/>
+          <w:kern w:val="0"/>
+          <w:sz w:val="20"/>
+        </w:rPr>
+        <w:fldChar w:fldCharType="begin"/>
+      </w:r>
+      <w:r>
+        <w:instrText xml:space="preserve"> BIBLIOGRAPHY  \l 2057 </w:instrText>
+      </w:r>
+      <w:r>
+        <w:rPr>
+          <w:rFonts w:ascii="Times New Roman" w:hAnsi="Times New Roman"/>
+          <w:b w:val="0"/>
+          <w:caps w:val="0"/>
+          <w:kern w:val="0"/>
+          <w:sz w:val="20"/>
+        </w:rPr>
+        <w:fldChar w:fldCharType="separate"/>
+      </w:r>
+    </w:p>
+    <w:tbl>
+      <w:tblPr>
+        <w:tblW w:w="5000" w:type="pct"/>
+        <w:tblCellSpacing w:w="15" w:type="dxa"/>
+        <w:tblCellMar>
+          <w:top w:w="15" w:type="dxa"/>
+          <w:left w:w="15" w:type="dxa"/>
+          <w:bottom w:w="15" w:type="dxa"/>
+          <w:right w:w="15" w:type="dxa"/>
+        </w:tblCellMar>
+        <w:tblLook w:val="04A0" w:firstRow="1" w:lastRow="0" w:firstColumn="1" w:lastColumn="0" w:noHBand="0" w:noVBand="1"/>
+      </w:tblPr>
+      <w:tblGrid>
+        <w:gridCol w:w="309"/>
+        <w:gridCol w:w="8808"/>
+      </w:tblGrid>
+      <w:tr>
+        <w:trPr>
+          <w:divId w:val="1675377051"/>
+          <w:tblCellSpacing w:w="15" w:type="dxa"/>
+        </w:trPr>
+        <w:tc>
+          <w:tcPr>
+            <w:tcW w:w="50" w:type="pct"/>
+            <w:hideMark/>
+          </w:tcPr>
+          <w:p>
+            <w:pPr>
+              <w:pStyle w:val="Bibliography"/>
+              <w:rPr>
+                <w:rFonts w:eastAsiaTheme="minorEastAsia"/>
+                <w:noProof/>
+              </w:rPr>
+            </w:pPr>
+            <w:r>
+              <w:rPr>
+                <w:noProof/>
+              </w:rPr>
+              <w:t xml:space="preserve">[1] </w:t>
+            </w:r>
+          </w:p>
+        </w:tc>
+        <w:tc>
+          <w:tcPr>
+            <w:tcW w:w="0" w:type="auto"/>
+            <w:hideMark/>
+          </w:tcPr>
+          <w:p>
+            <w:pPr>
+              <w:pStyle w:val="Bibliography"/>
+              <w:rPr>
+                <w:rFonts w:eastAsiaTheme="minorEastAsia"/>
+                <w:noProof/>
+              </w:rPr>
+            </w:pPr>
+            <w:r>
+              <w:rPr>
+                <w:noProof/>
+              </w:rPr>
+              <w:t>“Solr Homepage,” 26 10 2019. [Online]. Available: https://lucene.apache.org/solr/.</w:t>
+            </w:r>
+          </w:p>
+        </w:tc>
+      </w:tr>
+      <w:tr>
+        <w:trPr>
+          <w:divId w:val="1675377051"/>
+          <w:tblCellSpacing w:w="15" w:type="dxa"/>
+        </w:trPr>
+        <w:tc>
+          <w:tcPr>
+            <w:tcW w:w="50" w:type="pct"/>
+            <w:hideMark/>
+          </w:tcPr>
+          <w:p>
+            <w:pPr>
+              <w:pStyle w:val="Bibliography"/>
+              <w:rPr>
+                <w:rFonts w:eastAsiaTheme="minorEastAsia"/>
+                <w:noProof/>
+              </w:rPr>
+            </w:pPr>
+            <w:r>
+              <w:rPr>
+                <w:noProof/>
+              </w:rPr>
+              <w:t xml:space="preserve">[2] </w:t>
+            </w:r>
+          </w:p>
+        </w:tc>
+        <w:tc>
+          <w:tcPr>
+            <w:tcW w:w="0" w:type="auto"/>
+            <w:hideMark/>
+          </w:tcPr>
+          <w:p>
+            <w:pPr>
+              <w:pStyle w:val="Bibliography"/>
+              <w:rPr>
+                <w:rFonts w:eastAsiaTheme="minorEastAsia"/>
+                <w:noProof/>
+              </w:rPr>
+            </w:pPr>
+            <w:r>
+              <w:rPr>
+                <w:noProof/>
+              </w:rPr>
+              <w:t>“Using Solrj,” Apache Software Foundation, 27 10 2017. [Online]. Available: https://lucene.apache.org/solr/guide/7_1/using-solrj.html. [Accessed 3 11 2019].</w:t>
+            </w:r>
+          </w:p>
+        </w:tc>
+      </w:tr>
+    </w:tbl>
+    <w:p>
+      <w:pPr>
+        <w:divId w:val="1675377051"/>
+        <w:rPr>
+          <w:noProof/>
+        </w:rPr>
+      </w:pPr>
     </w:p>
     <w:p>
       <w:pPr>
         <w:pStyle w:val="UnnumHeading1"/>
       </w:pPr>
-      <w:bookmarkStart w:id="6" w:name="_Toc23025155"/>
-      <w:r>
-        <w:t>RE</w:t>
-      </w:r>
-      <w:r>
-        <w:t>FERENCES</w:t>
-      </w:r>
-      <w:bookmarkEnd w:id="6"/>
-    </w:p>
-    <w:p>
-      <w:pPr>
-        <w:pStyle w:val="Bibliography"/>
-        <w:ind w:left="720" w:hanging="720"/>
-        <w:rPr>
-          <w:noProof/>
-        </w:rPr>
-      </w:pPr>
-      <w:r>
-        <w:fldChar w:fldCharType="begin"/>
-      </w:r>
-      <w:r>
-        <w:instrText xml:space="preserve"> BIBLIOGRAPHY  \l 2057 </w:instrText>
-      </w:r>
-      <w:r>
-        <w:fldChar w:fldCharType="separate"/>
-      </w:r>
-      <w:r>
-        <w:rPr>
-          <w:i/>
-          <w:iCs/>
-          <w:noProof/>
-        </w:rPr>
-        <w:t>Solr Homepage</w:t>
-      </w:r>
-      <w:r>
-        <w:rPr>
-          <w:noProof/>
-        </w:rPr>
-        <w:t>. (2019, 10 26). Retrieved from Apache Lucene: https://lucene.apache.org/solr/</w:t>
-      </w:r>
-    </w:p>
-    <w:p>
-      <w:pPr>
-        <w:pStyle w:val="UnnumHeading1"/>
-      </w:pPr>
       <w:r>
         <w:fldChar w:fldCharType="end"/>
       </w:r>
-      <w:bookmarkStart w:id="7" w:name="_GoBack"/>
-      <w:bookmarkEnd w:id="7"/>
       <w:r>
         <w:br w:type="page"/>
       </w:r>
-      <w:bookmarkStart w:id="8" w:name="_Toc23025156"/>
+      <w:bookmarkStart w:id="8" w:name="_Toc23713415"/>
       <w:r>
         <w:lastRenderedPageBreak/>
         <w:t>DOCUMENT HISTORY</w:t>
@@ -1745,31 +1809,51 @@
           <w:tcPr>
             <w:tcW w:w="864" w:type="dxa"/>
           </w:tcPr>
-          <w:p/>
+          <w:p>
+            <w:r>
+              <w:t>1.0</w:t>
+            </w:r>
+          </w:p>
         </w:tc>
         <w:tc>
           <w:tcPr>
             <w:tcW w:w="1008" w:type="dxa"/>
           </w:tcPr>
-          <w:p/>
+          <w:p>
+            <w:r>
+              <w:t>N/A</w:t>
+            </w:r>
+          </w:p>
         </w:tc>
         <w:tc>
           <w:tcPr>
             <w:tcW w:w="1193" w:type="dxa"/>
           </w:tcPr>
-          <w:p/>
+          <w:p>
+            <w:r>
+              <w:t>03/11/2019</w:t>
+            </w:r>
+          </w:p>
         </w:tc>
         <w:tc>
           <w:tcPr>
             <w:tcW w:w="3969" w:type="dxa"/>
           </w:tcPr>
-          <w:p/>
+          <w:p>
+            <w:r>
+              <w:t>Added main content &amp; references</w:t>
+            </w:r>
+          </w:p>
         </w:tc>
         <w:tc>
           <w:tcPr>
             <w:tcW w:w="1318" w:type="dxa"/>
           </w:tcPr>
-          <w:p/>
+          <w:p>
+            <w:r>
+              <w:t>MWJ7</w:t>
+            </w:r>
+          </w:p>
         </w:tc>
       </w:tr>
       <w:tr>
@@ -1849,8 +1933,8 @@
       </w:pPr>
     </w:p>
     <w:sectPr>
-      <w:headerReference w:type="default" r:id="rId10"/>
-      <w:footerReference w:type="default" r:id="rId11"/>
+      <w:headerReference w:type="default" r:id="rId9"/>
+      <w:footerReference w:type="default" r:id="rId10"/>
       <w:pgSz w:w="11907" w:h="16840" w:code="9"/>
       <w:pgMar w:top="1440" w:right="1440" w:bottom="1440" w:left="1440" w:header="720" w:footer="720" w:gutter="0"/>
       <w:pgNumType w:start="1"/>
@@ -2048,7 +2132,7 @@
       <w:sdtEndPr/>
       <w:sdtContent>
         <w:r>
-          <w:t>0.1</w:t>
+          <w:t>1.0</w:t>
         </w:r>
       </w:sdtContent>
     </w:sdt>
@@ -2065,7 +2149,7 @@
       <w:sdtEndPr/>
       <w:sdtContent>
         <w:r>
-          <w:t>Draft</w:t>
+          <w:t>Release</w:t>
         </w:r>
       </w:sdtContent>
     </w:sdt>
@@ -3565,7 +3649,7 @@
     <w:basedOn w:val="Normal"/>
     <w:next w:val="BodyText"/>
     <w:link w:val="Heading1Char"/>
-    <w:uiPriority w:val="2"/>
+    <w:uiPriority w:val="9"/>
     <w:qFormat/>
     <w:rsid w:val="003309A1"/>
     <w:pPr>
@@ -3926,7 +4010,7 @@
     <w:name w:val="Heading 1 Char"/>
     <w:basedOn w:val="DefaultParagraphFont"/>
     <w:link w:val="Heading1"/>
-    <w:uiPriority w:val="2"/>
+    <w:uiPriority w:val="9"/>
     <w:rsid w:val="001B226E"/>
     <w:rPr>
       <w:rFonts w:ascii="Helvetica" w:hAnsi="Helvetica"/>
@@ -4263,7 +4347,7 @@
     <w:basedOn w:val="Normal"/>
     <w:next w:val="BodyText"/>
     <w:link w:val="Heading1Char"/>
-    <w:uiPriority w:val="2"/>
+    <w:uiPriority w:val="9"/>
     <w:qFormat/>
     <w:rsid w:val="003309A1"/>
     <w:pPr>
@@ -4624,7 +4708,7 @@
     <w:name w:val="Heading 1 Char"/>
     <w:basedOn w:val="DefaultParagraphFont"/>
     <w:link w:val="Heading1"/>
-    <w:uiPriority w:val="2"/>
+    <w:uiPriority w:val="9"/>
     <w:rsid w:val="001B226E"/>
     <w:rPr>
       <w:rFonts w:ascii="Helvetica" w:hAnsi="Helvetica"/>
@@ -5027,9 +5111,8 @@
     <w:panose1 w:val="020B0604030504040204"/>
     <w:charset w:val="00"/>
     <w:family w:val="swiss"/>
-    <w:notTrueType/>
     <w:pitch w:val="variable"/>
-    <w:sig w:usb0="00000003" w:usb1="00000000" w:usb2="00000000" w:usb3="00000000" w:csb0="00000001" w:csb1="00000000"/>
+    <w:sig w:usb0="E1002EFF" w:usb1="C000605B" w:usb2="00000029" w:usb3="00000000" w:csb0="000101FF" w:csb1="00000000"/>
   </w:font>
   <w:font w:name="Calibri">
     <w:panose1 w:val="020F0502020204030204"/>
@@ -5063,6 +5146,7 @@
   <w:rsids>
     <w:rsidRoot w:val="00761029"/>
     <w:rsid w:val="001859E1"/>
+    <w:rsid w:val="002834B1"/>
     <w:rsid w:val="005D336B"/>
     <w:rsid w:val="00761029"/>
   </w:rsids>
@@ -5811,7 +5895,7 @@
 </file>
 
 <file path=customXml/item1.xml><?xml version="1.0" encoding="utf-8"?>
-<b:Sources xmlns:b="http://schemas.openxmlformats.org/officeDocument/2006/bibliography" xmlns="http://schemas.openxmlformats.org/officeDocument/2006/bibliography" SelectedStyle="\APASixthEditionOfficeOnline.xsl" StyleName="APA" Version="6">
+<b:Sources xmlns:b="http://schemas.openxmlformats.org/officeDocument/2006/bibliography" xmlns="http://schemas.openxmlformats.org/officeDocument/2006/bibliography" SelectedStyle="\IEEE2006OfficeOnline.xsl" StyleName="IEEE 2006" Version="6">
   <b:Source>
     <b:Tag>Sol19</b:Tag>
     <b:SourceType>InternetSite</b:SourceType>
@@ -5824,11 +5908,26 @@
     <b:URL>https://lucene.apache.org/solr/</b:URL>
     <b:RefOrder>1</b:RefOrder>
   </b:Source>
+  <b:Source>
+    <b:Tag>Usi17</b:Tag>
+    <b:SourceType>InternetSite</b:SourceType>
+    <b:Guid>{4AB8AF9B-233B-4312-8BB7-1DEC0B7F65AB}</b:Guid>
+    <b:Title>Using Solrj</b:Title>
+    <b:ProductionCompany>Apache Software Foundation</b:ProductionCompany>
+    <b:Year>2017</b:Year>
+    <b:Month>10</b:Month>
+    <b:Day>27</b:Day>
+    <b:YearAccessed>2019</b:YearAccessed>
+    <b:MonthAccessed>11</b:MonthAccessed>
+    <b:DayAccessed>3</b:DayAccessed>
+    <b:URL>https://lucene.apache.org/solr/guide/7_1/using-solrj.html</b:URL>
+    <b:RefOrder>2</b:RefOrder>
+  </b:Source>
 </b:Sources>
 </file>
 
 <file path=customXml/itemProps1.xml><?xml version="1.0" encoding="utf-8"?>
-<ds:datastoreItem xmlns:ds="http://schemas.openxmlformats.org/officeDocument/2006/customXml" ds:itemID="{47EDC313-5A7B-45F5-9A5F-4114E7AE4A9E}">
+<ds:datastoreItem xmlns:ds="http://schemas.openxmlformats.org/officeDocument/2006/customXml" ds:itemID="{D80CD57E-B8E4-4545-9C58-E1A18FA1929D}">
   <ds:schemaRefs>
     <ds:schemaRef ds:uri="http://schemas.openxmlformats.org/officeDocument/2006/bibliography"/>
   </ds:schemaRefs>

</xml_diff>